<commit_message>
update doc e diag
</commit_message>
<xml_diff>
--- a/Paulo_Geraldo_projeto_arquitetural.docx
+++ b/Paulo_Geraldo_projeto_arquitetural.docx
@@ -641,54 +641,6 @@
     <w:p>
       <w:pPr>
         <w:pStyle w:val="Normal"/>
-        <w:jc w:val="both"/>
-        <w:rPr>
-          <w:rFonts w:ascii="Arial" w:hAnsi="Arial"/>
-          <w:b/>
-          <w:bCs/>
-          <w:color w:val="000000"/>
-          <w:szCs w:val="24"/>
-          <w:lang w:val="pt-BR"/>
-        </w:rPr>
-      </w:pPr>
-      <w:r>
-        <w:rPr>
-          <w:rFonts w:ascii="Arial" w:hAnsi="Arial"/>
-          <w:b/>
-          <w:bCs/>
-          <w:color w:val="000000"/>
-          <w:szCs w:val="24"/>
-          <w:lang w:val="pt-BR"/>
-        </w:rPr>
-      </w:r>
-    </w:p>
-    <w:p>
-      <w:pPr>
-        <w:pStyle w:val="Normal"/>
-        <w:jc w:val="both"/>
-        <w:rPr>
-          <w:rFonts w:ascii="Arial" w:hAnsi="Arial"/>
-          <w:b/>
-          <w:bCs/>
-          <w:color w:val="000000"/>
-          <w:szCs w:val="24"/>
-          <w:lang w:val="pt-BR"/>
-        </w:rPr>
-      </w:pPr>
-      <w:r>
-        <w:rPr>
-          <w:rFonts w:ascii="Arial" w:hAnsi="Arial"/>
-          <w:b/>
-          <w:bCs/>
-          <w:color w:val="000000"/>
-          <w:szCs w:val="24"/>
-          <w:lang w:val="pt-BR"/>
-        </w:rPr>
-      </w:r>
-    </w:p>
-    <w:p>
-      <w:pPr>
-        <w:pStyle w:val="Normal"/>
         <w:jc w:val="center"/>
         <w:rPr>
           <w:rFonts w:ascii="Arial" w:hAnsi="Arial"/>
@@ -724,6 +676,24 @@
           <w:lang w:val="pt-BR"/>
         </w:rPr>
         <w:t>Julho/2025</w:t>
+      </w:r>
+    </w:p>
+    <w:p>
+      <w:pPr>
+        <w:sectPr>
+          <w:footerReference w:type="default" r:id="rId4"/>
+          <w:type w:val="nextPage"/>
+          <w:pgSz w:w="11906" w:h="16838"/>
+          <w:pgMar w:left="1134" w:right="1134" w:gutter="0" w:header="0" w:top="1134" w:footer="1134" w:bottom="1693"/>
+          <w:pgNumType w:start="0" w:fmt="decimal"/>
+          <w:formProt w:val="false"/>
+          <w:titlePg/>
+          <w:textDirection w:val="lrTb"/>
+          <w:docGrid w:type="default" w:linePitch="100" w:charSpace="0"/>
+        </w:sectPr>
+      </w:pPr>
+      <w:r>
+        <w:br w:type="page"/>
       </w:r>
     </w:p>
     <w:sdt>
@@ -739,9 +709,6 @@
             <w:pStyle w:val="TOCHeading"/>
             <w:rPr/>
           </w:pPr>
-          <w:r>
-            <w:br w:type="page"/>
-          </w:r>
           <w:r>
             <w:rPr/>
             <w:t>Sumário</w:t>
@@ -1058,7 +1025,7 @@
               </w:rPr>
               <w:t>6. Considerações de Segurança</w:t>
               <w:tab/>
-              <w:t>5</w:t>
+              <w:t>6</w:t>
             </w:r>
           </w:hyperlink>
         </w:p>
@@ -1111,14 +1078,34 @@
             </w:tabs>
             <w:rPr/>
           </w:pPr>
+          <w:hyperlink w:anchor="__RefHeading___Toc4770_105351969_Copia_1">
+            <w:r>
+              <w:rPr>
+                <w:rStyle w:val="Vnculodendice"/>
+              </w:rPr>
+              <w:t>9. Imagens Protótipo</w:t>
+              <w:tab/>
+              <w:t>8</w:t>
+            </w:r>
+          </w:hyperlink>
+        </w:p>
+        <w:p>
+          <w:pPr>
+            <w:pStyle w:val="TOC3"/>
+            <w:tabs>
+              <w:tab w:val="clear" w:pos="9071"/>
+              <w:tab w:val="right" w:pos="9637" w:leader="dot"/>
+            </w:tabs>
+            <w:rPr/>
+          </w:pPr>
           <w:hyperlink w:anchor="__RefHeading___Toc6922_1771842369">
             <w:r>
               <w:rPr>
                 <w:rStyle w:val="Vnculodendice"/>
               </w:rPr>
-              <w:t>9. Conclusão</w:t>
+              <w:t>10. Conclusão</w:t>
               <w:tab/>
-              <w:t>8</w:t>
+              <w:t>11</w:t>
             </w:r>
           </w:hyperlink>
           <w:r>
@@ -1367,8 +1354,8 @@
           <w:szCs w:val="24"/>
         </w:rPr>
       </w:pPr>
-      <w:bookmarkStart w:id="1" w:name="__RefHeading___Toc4712_1374593248"/>
-      <w:bookmarkEnd w:id="1"/>
+      <w:bookmarkStart w:id="2" w:name="__RefHeading___Toc4712_1374593248"/>
+      <w:bookmarkEnd w:id="2"/>
       <w:r>
         <w:rPr>
           <w:b/>
@@ -2112,10 +2099,12 @@
     <w:p>
       <w:pPr>
         <w:sectPr>
+          <w:footerReference w:type="default" r:id="rId5"/>
+          <w:footerReference w:type="first" r:id="rId6"/>
           <w:type w:val="nextPage"/>
           <w:pgSz w:w="11906" w:h="16838"/>
-          <w:pgMar w:left="1134" w:right="1134" w:gutter="0" w:header="0" w:top="1134" w:footer="0" w:bottom="1134"/>
-          <w:pgNumType w:start="0" w:fmt="decimal"/>
+          <w:pgMar w:left="1134" w:right="1134" w:gutter="0" w:header="0" w:top="1134" w:footer="1134" w:bottom="1693"/>
+          <w:pgNumType w:start="1" w:fmt="decimal"/>
           <w:formProt w:val="false"/>
           <w:textDirection w:val="lrTb"/>
           <w:docGrid w:type="default" w:linePitch="100" w:charSpace="0"/>
@@ -2129,8 +2118,8 @@
           <w:rFonts w:ascii="Arial" w:hAnsi="Arial"/>
         </w:rPr>
       </w:pPr>
-      <w:bookmarkStart w:id="2" w:name="__RefHeading___Toc7806_1374593248"/>
-      <w:bookmarkEnd w:id="2"/>
+      <w:bookmarkStart w:id="4" w:name="__RefHeading___Toc7806_1374593248"/>
+      <w:bookmarkEnd w:id="4"/>
       <w:r>
         <w:rPr>
           <w:rFonts w:ascii="Arial" w:hAnsi="Arial"/>
@@ -2163,8 +2152,8 @@
           <w:rFonts w:ascii="Arial" w:hAnsi="Arial"/>
         </w:rPr>
       </w:pPr>
-      <w:bookmarkStart w:id="3" w:name="__RefHeading___Toc7808_1374593248"/>
-      <w:bookmarkEnd w:id="3"/>
+      <w:bookmarkStart w:id="5" w:name="__RefHeading___Toc7808_1374593248"/>
+      <w:bookmarkEnd w:id="5"/>
       <w:r>
         <w:rPr>
           <w:rFonts w:ascii="Arial" w:hAnsi="Arial"/>
@@ -2197,8 +2186,8 @@
           <w:rFonts w:ascii="Arial" w:hAnsi="Arial"/>
         </w:rPr>
       </w:pPr>
-      <w:bookmarkStart w:id="4" w:name="__RefHeading___Toc7810_1374593248"/>
-      <w:bookmarkEnd w:id="4"/>
+      <w:bookmarkStart w:id="6" w:name="__RefHeading___Toc7810_1374593248"/>
+      <w:bookmarkEnd w:id="6"/>
       <w:r>
         <w:rPr>
           <w:rFonts w:ascii="Arial" w:hAnsi="Arial"/>
@@ -2420,8 +2409,8 @@
           <w:rFonts w:ascii="Arial" w:hAnsi="Arial"/>
         </w:rPr>
       </w:pPr>
-      <w:bookmarkStart w:id="5" w:name="__RefHeading___Toc7812_1374593248"/>
-      <w:bookmarkEnd w:id="5"/>
+      <w:bookmarkStart w:id="7" w:name="__RefHeading___Toc7812_1374593248"/>
+      <w:bookmarkEnd w:id="7"/>
       <w:r>
         <w:rPr>
           <w:rFonts w:ascii="Arial" w:hAnsi="Arial"/>
@@ -2436,8 +2425,8 @@
           <w:rFonts w:ascii="Arial" w:hAnsi="Arial"/>
         </w:rPr>
       </w:pPr>
-      <w:bookmarkStart w:id="6" w:name="__RefHeading___Toc7814_1374593248"/>
-      <w:bookmarkEnd w:id="6"/>
+      <w:bookmarkStart w:id="8" w:name="__RefHeading___Toc7814_1374593248"/>
+      <w:bookmarkEnd w:id="8"/>
       <w:r>
         <w:rPr>
           <w:rFonts w:ascii="Arial" w:hAnsi="Arial"/>
@@ -2560,8 +2549,8 @@
           <w:rFonts w:ascii="Arial" w:hAnsi="Arial"/>
         </w:rPr>
       </w:pPr>
-      <w:bookmarkStart w:id="7" w:name="__RefHeading___Toc7816_1374593248"/>
-      <w:bookmarkEnd w:id="7"/>
+      <w:bookmarkStart w:id="9" w:name="__RefHeading___Toc7816_1374593248"/>
+      <w:bookmarkEnd w:id="9"/>
       <w:r>
         <w:rPr>
           <w:rFonts w:ascii="Arial" w:hAnsi="Arial"/>
@@ -2700,8 +2689,8 @@
           <w:rFonts w:ascii="Arial" w:hAnsi="Arial"/>
         </w:rPr>
       </w:pPr>
-      <w:bookmarkStart w:id="8" w:name="__RefHeading___Toc12381_1374593248"/>
-      <w:bookmarkEnd w:id="8"/>
+      <w:bookmarkStart w:id="10" w:name="__RefHeading___Toc12381_1374593248"/>
+      <w:bookmarkEnd w:id="10"/>
       <w:r>
         <w:rPr>
           <w:rFonts w:ascii="Arial" w:hAnsi="Arial"/>
@@ -2826,8 +2815,8 @@
           <w:rFonts w:ascii="Arial" w:hAnsi="Arial"/>
         </w:rPr>
       </w:pPr>
-      <w:bookmarkStart w:id="9" w:name="__RefHeading___Toc12383_1374593248"/>
-      <w:bookmarkEnd w:id="9"/>
+      <w:bookmarkStart w:id="11" w:name="__RefHeading___Toc12383_1374593248"/>
+      <w:bookmarkEnd w:id="11"/>
       <w:r>
         <w:rPr>
           <w:rFonts w:ascii="Arial" w:hAnsi="Arial"/>
@@ -2923,8 +2912,8 @@
           <w:rFonts w:ascii="Arial" w:hAnsi="Arial"/>
         </w:rPr>
       </w:pPr>
-      <w:bookmarkStart w:id="10" w:name="__RefHeading___Toc12385_1374593248"/>
-      <w:bookmarkEnd w:id="10"/>
+      <w:bookmarkStart w:id="12" w:name="__RefHeading___Toc12385_1374593248"/>
+      <w:bookmarkEnd w:id="12"/>
       <w:r>
         <w:rPr>
           <w:rFonts w:ascii="Arial" w:hAnsi="Arial"/>
@@ -3020,8 +3009,8 @@
           <w:rFonts w:ascii="Arial" w:hAnsi="Arial"/>
         </w:rPr>
       </w:pPr>
-      <w:bookmarkStart w:id="11" w:name="__RefHeading___Toc12387_1374593248"/>
-      <w:bookmarkEnd w:id="11"/>
+      <w:bookmarkStart w:id="13" w:name="__RefHeading___Toc12387_1374593248"/>
+      <w:bookmarkEnd w:id="13"/>
       <w:r>
         <w:rPr>
           <w:rFonts w:ascii="Arial" w:hAnsi="Arial"/>
@@ -3117,8 +3106,8 @@
           <w:rFonts w:ascii="Arial" w:hAnsi="Arial"/>
         </w:rPr>
       </w:pPr>
-      <w:bookmarkStart w:id="12" w:name="__RefHeading___Toc12389_1374593248"/>
-      <w:bookmarkEnd w:id="12"/>
+      <w:bookmarkStart w:id="14" w:name="__RefHeading___Toc12389_1374593248"/>
+      <w:bookmarkEnd w:id="14"/>
       <w:r>
         <w:rPr>
           <w:rFonts w:ascii="Arial" w:hAnsi="Arial"/>
@@ -3214,8 +3203,8 @@
           <w:rFonts w:ascii="Arial" w:hAnsi="Arial"/>
         </w:rPr>
       </w:pPr>
-      <w:bookmarkStart w:id="13" w:name="__RefHeading___Toc12391_1374593248"/>
-      <w:bookmarkEnd w:id="13"/>
+      <w:bookmarkStart w:id="15" w:name="__RefHeading___Toc12391_1374593248"/>
+      <w:bookmarkEnd w:id="15"/>
       <w:r>
         <w:rPr>
           <w:rFonts w:ascii="Arial" w:hAnsi="Arial"/>
@@ -3311,8 +3300,8 @@
           <w:rFonts w:ascii="Arial" w:hAnsi="Arial"/>
         </w:rPr>
       </w:pPr>
-      <w:bookmarkStart w:id="14" w:name="__RefHeading___Toc12393_1374593248"/>
-      <w:bookmarkEnd w:id="14"/>
+      <w:bookmarkStart w:id="16" w:name="__RefHeading___Toc12393_1374593248"/>
+      <w:bookmarkEnd w:id="16"/>
       <w:r>
         <w:rPr>
           <w:rFonts w:ascii="Arial" w:hAnsi="Arial"/>
@@ -3408,8 +3397,8 @@
           <w:rFonts w:ascii="Arial" w:hAnsi="Arial"/>
         </w:rPr>
       </w:pPr>
-      <w:bookmarkStart w:id="15" w:name="__RefHeading___Toc12395_1374593248"/>
-      <w:bookmarkEnd w:id="15"/>
+      <w:bookmarkStart w:id="17" w:name="__RefHeading___Toc12395_1374593248"/>
+      <w:bookmarkEnd w:id="17"/>
       <w:r>
         <w:rPr>
           <w:rFonts w:ascii="Arial" w:hAnsi="Arial"/>
@@ -3613,8 +3602,8 @@
           <w:rFonts w:ascii="Arial" w:hAnsi="Arial"/>
         </w:rPr>
       </w:pPr>
-      <w:bookmarkStart w:id="16" w:name="__RefHeading___Toc12397_1374593248"/>
-      <w:bookmarkEnd w:id="16"/>
+      <w:bookmarkStart w:id="18" w:name="__RefHeading___Toc12397_1374593248"/>
+      <w:bookmarkEnd w:id="18"/>
       <w:r>
         <w:rPr>
           <w:rFonts w:ascii="Arial" w:hAnsi="Arial"/>
@@ -3737,8 +3726,8 @@
           <w:rFonts w:ascii="Arial" w:hAnsi="Arial"/>
         </w:rPr>
       </w:pPr>
-      <w:bookmarkStart w:id="17" w:name="__RefHeading___Toc12399_1374593248"/>
-      <w:bookmarkEnd w:id="17"/>
+      <w:bookmarkStart w:id="19" w:name="__RefHeading___Toc12399_1374593248"/>
+      <w:bookmarkEnd w:id="19"/>
       <w:r>
         <w:rPr>
           <w:rFonts w:ascii="Arial" w:hAnsi="Arial"/>
@@ -3834,8 +3823,8 @@
           <w:rFonts w:ascii="Arial" w:hAnsi="Arial"/>
         </w:rPr>
       </w:pPr>
-      <w:bookmarkStart w:id="18" w:name="__RefHeading___Toc12401_1374593248"/>
-      <w:bookmarkEnd w:id="18"/>
+      <w:bookmarkStart w:id="20" w:name="__RefHeading___Toc12401_1374593248"/>
+      <w:bookmarkEnd w:id="20"/>
       <w:r>
         <w:rPr>
           <w:rFonts w:ascii="Arial" w:hAnsi="Arial"/>
@@ -3924,7 +3913,7 @@
                                           </pic:cNvPicPr>
                                         </pic:nvPicPr>
                                         <pic:blipFill>
-                                          <a:blip r:embed="rId4"/>
+                                          <a:blip r:embed="rId7"/>
                                           <a:stretch>
                                             <a:fillRect/>
                                           </a:stretch>
@@ -4034,7 +4023,7 @@
                                     </pic:cNvPicPr>
                                   </pic:nvPicPr>
                                   <pic:blipFill>
-                                    <a:blip r:embed="rId5"/>
+                                    <a:blip r:embed="rId8"/>
                                     <a:stretch>
                                       <a:fillRect/>
                                     </a:stretch>
@@ -4201,7 +4190,7 @@
                                           </pic:cNvPicPr>
                                         </pic:nvPicPr>
                                         <pic:blipFill>
-                                          <a:blip r:embed="rId6"/>
+                                          <a:blip r:embed="rId9"/>
                                           <a:stretch>
                                             <a:fillRect/>
                                           </a:stretch>
@@ -4311,7 +4300,7 @@
                                     </pic:cNvPicPr>
                                   </pic:nvPicPr>
                                   <pic:blipFill>
-                                    <a:blip r:embed="rId7"/>
+                                    <a:blip r:embed="rId10"/>
                                     <a:stretch>
                                       <a:fillRect/>
                                     </a:stretch>
@@ -4465,7 +4454,7 @@
                                           </pic:cNvPicPr>
                                         </pic:nvPicPr>
                                         <pic:blipFill>
-                                          <a:blip r:embed="rId8"/>
+                                          <a:blip r:embed="rId11"/>
                                           <a:stretch>
                                             <a:fillRect/>
                                           </a:stretch>
@@ -4575,7 +4564,7 @@
                                     </pic:cNvPicPr>
                                   </pic:nvPicPr>
                                   <pic:blipFill>
-                                    <a:blip r:embed="rId9"/>
+                                    <a:blip r:embed="rId12"/>
                                     <a:stretch>
                                       <a:fillRect/>
                                     </a:stretch>
@@ -4667,29 +4656,18 @@
     <w:p>
       <w:pPr>
         <w:pStyle w:val="Heading3"/>
-        <w:rPr>
-          <w:rFonts w:ascii="Arial" w:hAnsi="Arial"/>
-        </w:rPr>
-      </w:pPr>
-      <w:bookmarkStart w:id="19" w:name="__RefHeading___Toc4770_105351969_Copia_1"/>
-      <w:bookmarkEnd w:id="19"/>
-      <w:r>
-        <w:rPr>
-          <w:rFonts w:ascii="Arial" w:hAnsi="Arial"/>
-        </w:rPr>
-        <w:t>9</w:t>
-      </w:r>
-      <w:r>
-        <w:rPr>
-          <w:rFonts w:ascii="Arial" w:hAnsi="Arial"/>
-        </w:rPr>
-        <w:t xml:space="preserve">. </w:t>
-      </w:r>
-      <w:r>
-        <w:rPr>
-          <w:rFonts w:ascii="Arial" w:hAnsi="Arial"/>
-        </w:rPr>
-        <w:t>Imagens Protótipo</w:t>
+        <w:spacing w:before="0" w:after="120"/>
+        <w:rPr>
+          <w:rFonts w:ascii="Arial" w:hAnsi="Arial"/>
+        </w:rPr>
+      </w:pPr>
+      <w:bookmarkStart w:id="21" w:name="__RefHeading___Toc4770_105351969_Copia_1"/>
+      <w:bookmarkEnd w:id="21"/>
+      <w:r>
+        <w:rPr>
+          <w:rFonts w:ascii="Arial" w:hAnsi="Arial"/>
+        </w:rPr>
+        <w:t>9. Imagens Protótipo</w:t>
       </w:r>
     </w:p>
     <w:p>
@@ -4704,46 +4682,10 @@
         <w:rPr>
           <w:rFonts w:ascii="Arial" w:hAnsi="Arial"/>
         </w:rPr>
-      </w:r>
-      <w:bookmarkStart w:id="20" w:name="__RefHeading___Toc4770_105351969"/>
-      <w:bookmarkStart w:id="21" w:name="__RefHeading___Toc4770_105351969"/>
-      <w:bookmarkEnd w:id="21"/>
-    </w:p>
-    <w:p>
-      <w:pPr>
-        <w:pStyle w:val="BodyText"/>
-        <w:spacing w:before="0" w:after="120"/>
-        <w:rPr>
-          <w:rFonts w:ascii="Arial" w:hAnsi="Arial"/>
-        </w:rPr>
-      </w:pPr>
-      <w:r>
-        <w:rPr>
-          <w:rFonts w:ascii="Arial" w:hAnsi="Arial"/>
-        </w:rPr>
-      </w:r>
-    </w:p>
-    <w:p>
-      <w:pPr>
-        <w:pStyle w:val="Heading3"/>
-        <w:spacing w:before="0" w:after="120"/>
-        <w:rPr>
-          <w:rFonts w:ascii="Arial" w:hAnsi="Arial"/>
-        </w:rPr>
-      </w:pPr>
-      <w:r>
-        <w:rPr>
-          <w:rFonts w:ascii="Arial" w:hAnsi="Arial"/>
-        </w:rPr>
-      </w:r>
-      <w:r>
-        <w:br w:type="page"/>
-      </w:r>
-      <w:r>
         <mc:AlternateContent>
           <mc:Choice Requires="wps">
             <w:drawing>
-              <wp:anchor behindDoc="0" distT="0" distB="0" distL="0" distR="0" simplePos="0" locked="0" layoutInCell="0" allowOverlap="1" relativeHeight="13">
+              <wp:anchor behindDoc="0" distT="0" distB="0" distL="0" distR="0" simplePos="0" locked="0" layoutInCell="0" allowOverlap="1" relativeHeight="12">
                 <wp:simplePos x="0" y="0"/>
                 <wp:positionH relativeFrom="column">
                   <wp:align>center</wp:align>
@@ -4758,17 +4700,28 @@
                 <a:graphic xmlns:a="http://schemas.openxmlformats.org/drawingml/2006/main">
                   <a:graphicData uri="http://schemas.microsoft.com/office/word/2010/wordprocessingShape">
                     <wps:wsp>
-                      <wps:cNvSpPr txBox="1"/>
+                      <wps:cNvSpPr/>
                       <wps:spPr>
                         <a:xfrm>
                           <a:off x="0" y="0"/>
-                          <a:ext cx="6120130" cy="4107180"/>
+                          <a:ext cx="6120000" cy="4107240"/>
                         </a:xfrm>
-                        <a:prstGeom prst="rect"/>
+                        <a:prstGeom prst="rect">
+                          <a:avLst/>
+                        </a:prstGeom>
                         <a:solidFill>
-                          <a:srgbClr val="FFFFFF"/>
+                          <a:srgbClr val="ffffff"/>
                         </a:solidFill>
+                        <a:ln w="0">
+                          <a:noFill/>
+                        </a:ln>
                       </wps:spPr>
+                      <wps:style>
+                        <a:lnRef idx="0"/>
+                        <a:fillRef idx="0"/>
+                        <a:effectRef idx="0"/>
+                        <a:fontRef idx="minor"/>
+                      </wps:style>
                       <wps:txbx>
                         <w:txbxContent>
                           <w:p>
@@ -4778,12 +4731,14 @@
                               <w:rPr/>
                             </w:pPr>
                             <w:r>
-                              <w:rPr/>
+                              <w:rPr>
+                                <w:color w:val="000000"/>
+                              </w:rPr>
                               <w:drawing>
                                 <wp:inline distT="0" distB="0" distL="0" distR="0">
                                   <wp:extent cx="6120130" cy="3779520"/>
                                   <wp:effectExtent l="0" t="0" r="0" b="0"/>
-                                  <wp:docPr id="7" name="Figura4" descr="" title=""/>
+                                  <wp:docPr id="8" name="Figura4" descr="" title=""/>
                                   <wp:cNvGraphicFramePr>
                                     <a:graphicFrameLocks xmlns:a="http://schemas.openxmlformats.org/drawingml/2006/main" noChangeAspect="1"/>
                                   </wp:cNvGraphicFramePr>
@@ -4791,13 +4746,13 @@
                                     <a:graphicData uri="http://schemas.openxmlformats.org/drawingml/2006/picture">
                                       <pic:pic xmlns:pic="http://schemas.openxmlformats.org/drawingml/2006/picture">
                                         <pic:nvPicPr>
-                                          <pic:cNvPr id="7" name="Figura4" descr="" title=""/>
+                                          <pic:cNvPr id="8" name="Figura4" descr="" title=""/>
                                           <pic:cNvPicPr>
                                             <a:picLocks noChangeAspect="1" noChangeArrowheads="1"/>
                                           </pic:cNvPicPr>
                                         </pic:nvPicPr>
                                         <pic:blipFill>
-                                          <a:blip r:embed="rId10"/>
+                                          <a:blip r:embed="rId13"/>
                                           <a:stretch>
                                             <a:fillRect/>
                                           </a:stretch>
@@ -4817,36 +4772,53 @@
                                   </a:graphic>
                                 </wp:inline>
                               </w:drawing>
+                            </w:r>
+                            <w:r>
+                              <w:rPr>
+                                <w:color w:val="000000"/>
+                              </w:rPr>
                               <w:t xml:space="preserve">Figura </w:t>
                             </w:r>
                             <w:r>
-                              <w:rPr/>
+                              <w:rPr>
+                                <w:color w:val="000000"/>
+                              </w:rPr>
                               <w:fldChar w:fldCharType="begin"/>
                             </w:r>
                             <w:r>
-                              <w:rPr/>
+                              <w:rPr>
+                                <w:color w:val="000000"/>
+                              </w:rPr>
                               <w:instrText xml:space="preserve"> SEQ Figura \* ARABIC </w:instrText>
                             </w:r>
                             <w:r>
-                              <w:rPr/>
+                              <w:rPr>
+                                <w:color w:val="000000"/>
+                              </w:rPr>
                               <w:fldChar w:fldCharType="separate"/>
                             </w:r>
                             <w:r>
-                              <w:rPr/>
+                              <w:rPr>
+                                <w:color w:val="000000"/>
+                              </w:rPr>
                               <w:t>4</w:t>
                             </w:r>
                             <w:r>
-                              <w:rPr/>
+                              <w:rPr>
+                                <w:color w:val="000000"/>
+                              </w:rPr>
                               <w:fldChar w:fldCharType="end"/>
                             </w:r>
                             <w:r>
-                              <w:rPr/>
+                              <w:rPr>
+                                <w:color w:val="000000"/>
+                              </w:rPr>
                               <w:t>: Tela de Login</w:t>
                             </w:r>
                           </w:p>
                         </w:txbxContent>
                       </wps:txbx>
-                      <wps:bodyPr anchor="t" lIns="0" tIns="0" rIns="0" bIns="0">
+                      <wps:bodyPr lIns="0" rIns="0" tIns="0" bIns="0" anchor="t">
                         <a:noAutofit/>
                       </wps:bodyPr>
                     </wps:wsp>
@@ -4857,8 +4829,10 @@
           </mc:Choice>
           <mc:Fallback>
             <w:pict>
-              <v:rect style="position:absolute;rotation:-0;width:481.9pt;height:323.4pt;mso-wrap-distance-left:0pt;mso-wrap-distance-right:0pt;mso-wrap-distance-top:0pt;mso-wrap-distance-bottom:0pt;margin-top:0pt;mso-position-vertical:top;mso-position-vertical-relative:text;margin-left:0pt;mso-position-horizontal:center;mso-position-horizontal-relative:text">
-                <v:textbox inset="0in,0in,0in,0in">
+              <v:rect id="shape_0" ID="Quadro4" path="m0,0l-2147483645,0l-2147483645,-2147483646l0,-2147483646xe" fillcolor="white" stroked="f" o:allowincell="f" style="position:absolute;margin-left:0pt;margin-top:0.05pt;width:481.85pt;height:323.35pt;mso-wrap-style:square;v-text-anchor:top;mso-position-horizontal:center">
+                <v:fill o:detectmouseclick="t" type="solid" color2="black"/>
+                <v:stroke color="#3465a4" joinstyle="round" endcap="flat"/>
+                <v:textbox>
                   <w:txbxContent>
                     <w:p>
                       <w:pPr>
@@ -4867,12 +4841,14 @@
                         <w:rPr/>
                       </w:pPr>
                       <w:r>
-                        <w:rPr/>
+                        <w:rPr>
+                          <w:color w:val="000000"/>
+                        </w:rPr>
                         <w:drawing>
                           <wp:inline distT="0" distB="0" distL="0" distR="0">
                             <wp:extent cx="6120130" cy="3779520"/>
                             <wp:effectExtent l="0" t="0" r="0" b="0"/>
-                            <wp:docPr id="8" name="Figura4" descr="" title=""/>
+                            <wp:docPr id="9" name="Figura4" descr="" title=""/>
                             <wp:cNvGraphicFramePr>
                               <a:graphicFrameLocks xmlns:a="http://schemas.openxmlformats.org/drawingml/2006/main" noChangeAspect="1"/>
                             </wp:cNvGraphicFramePr>
@@ -4880,13 +4856,13 @@
                               <a:graphicData uri="http://schemas.openxmlformats.org/drawingml/2006/picture">
                                 <pic:pic xmlns:pic="http://schemas.openxmlformats.org/drawingml/2006/picture">
                                   <pic:nvPicPr>
-                                    <pic:cNvPr id="8" name="Figura4" descr="" title=""/>
+                                    <pic:cNvPr id="9" name="Figura4" descr="" title=""/>
                                     <pic:cNvPicPr>
                                       <a:picLocks noChangeAspect="1" noChangeArrowheads="1"/>
                                     </pic:cNvPicPr>
                                   </pic:nvPicPr>
                                   <pic:blipFill>
-                                    <a:blip r:embed="rId11"/>
+                                    <a:blip r:embed="rId14"/>
                                     <a:stretch>
                                       <a:fillRect/>
                                     </a:stretch>
@@ -4906,30 +4882,47 @@
                             </a:graphic>
                           </wp:inline>
                         </w:drawing>
+                      </w:r>
+                      <w:r>
+                        <w:rPr>
+                          <w:color w:val="000000"/>
+                        </w:rPr>
                         <w:t xml:space="preserve">Figura </w:t>
                       </w:r>
                       <w:r>
-                        <w:rPr/>
+                        <w:rPr>
+                          <w:color w:val="000000"/>
+                        </w:rPr>
                         <w:fldChar w:fldCharType="begin"/>
                       </w:r>
                       <w:r>
-                        <w:rPr/>
+                        <w:rPr>
+                          <w:color w:val="000000"/>
+                        </w:rPr>
                         <w:instrText xml:space="preserve"> SEQ Figura \* ARABIC </w:instrText>
                       </w:r>
                       <w:r>
-                        <w:rPr/>
+                        <w:rPr>
+                          <w:color w:val="000000"/>
+                        </w:rPr>
                         <w:fldChar w:fldCharType="separate"/>
                       </w:r>
                       <w:r>
-                        <w:rPr/>
+                        <w:rPr>
+                          <w:color w:val="000000"/>
+                        </w:rPr>
                         <w:t>4</w:t>
                       </w:r>
                       <w:r>
-                        <w:rPr/>
+                        <w:rPr>
+                          <w:color w:val="000000"/>
+                        </w:rPr>
                         <w:fldChar w:fldCharType="end"/>
                       </w:r>
                       <w:r>
-                        <w:rPr/>
+                        <w:rPr>
+                          <w:color w:val="000000"/>
+                        </w:rPr>
                         <w:t>: Tela de Login</w:t>
                       </w:r>
                     </w:p>
@@ -4940,12 +4933,10 @@
             </w:pict>
           </mc:Fallback>
         </mc:AlternateContent>
-      </w:r>
-      <w:r>
         <mc:AlternateContent>
           <mc:Choice Requires="wps">
             <w:drawing>
-              <wp:anchor behindDoc="0" distT="0" distB="0" distL="0" distR="0" simplePos="0" locked="0" layoutInCell="0" allowOverlap="1" relativeHeight="15">
+              <wp:anchor behindDoc="0" distT="0" distB="0" distL="0" distR="0" simplePos="0" locked="0" layoutInCell="0" allowOverlap="1" relativeHeight="14">
                 <wp:simplePos x="0" y="0"/>
                 <wp:positionH relativeFrom="column">
                   <wp:posOffset>561975</wp:posOffset>
@@ -4956,21 +4947,32 @@
                 <wp:extent cx="4712970" cy="3756660"/>
                 <wp:effectExtent l="0" t="0" r="0" b="0"/>
                 <wp:wrapSquare wrapText="largest"/>
-                <wp:docPr id="9" name="Quadro5"/>
+                <wp:docPr id="7" name="Quadro5"/>
                 <a:graphic xmlns:a="http://schemas.openxmlformats.org/drawingml/2006/main">
                   <a:graphicData uri="http://schemas.microsoft.com/office/word/2010/wordprocessingShape">
                     <wps:wsp>
-                      <wps:cNvSpPr txBox="1"/>
+                      <wps:cNvSpPr/>
                       <wps:spPr>
                         <a:xfrm>
                           <a:off x="0" y="0"/>
-                          <a:ext cx="4712970" cy="3756660"/>
+                          <a:ext cx="4713120" cy="3756600"/>
                         </a:xfrm>
-                        <a:prstGeom prst="rect"/>
+                        <a:prstGeom prst="rect">
+                          <a:avLst/>
+                        </a:prstGeom>
                         <a:solidFill>
-                          <a:srgbClr val="FFFFFF"/>
+                          <a:srgbClr val="ffffff"/>
                         </a:solidFill>
+                        <a:ln w="0">
+                          <a:noFill/>
+                        </a:ln>
                       </wps:spPr>
+                      <wps:style>
+                        <a:lnRef idx="0"/>
+                        <a:fillRef idx="0"/>
+                        <a:effectRef idx="0"/>
+                        <a:fontRef idx="minor"/>
+                      </wps:style>
                       <wps:txbx>
                         <w:txbxContent>
                           <w:p>
@@ -4980,12 +4982,14 @@
                               <w:rPr/>
                             </w:pPr>
                             <w:r>
-                              <w:rPr/>
+                              <w:rPr>
+                                <w:color w:val="000000"/>
+                              </w:rPr>
                               <w:drawing>
                                 <wp:inline distT="0" distB="0" distL="0" distR="0">
                                   <wp:extent cx="4712970" cy="3429000"/>
                                   <wp:effectExtent l="0" t="0" r="0" b="0"/>
-                                  <wp:docPr id="10" name="Figura5" descr="" title=""/>
+                                  <wp:docPr id="9" name="Figura5" descr="" title=""/>
                                   <wp:cNvGraphicFramePr>
                                     <a:graphicFrameLocks xmlns:a="http://schemas.openxmlformats.org/drawingml/2006/main" noChangeAspect="1"/>
                                   </wp:cNvGraphicFramePr>
@@ -4993,13 +4997,13 @@
                                     <a:graphicData uri="http://schemas.openxmlformats.org/drawingml/2006/picture">
                                       <pic:pic xmlns:pic="http://schemas.openxmlformats.org/drawingml/2006/picture">
                                         <pic:nvPicPr>
-                                          <pic:cNvPr id="10" name="Figura5" descr="" title=""/>
+                                          <pic:cNvPr id="9" name="Figura5" descr="" title=""/>
                                           <pic:cNvPicPr>
                                             <a:picLocks noChangeAspect="1" noChangeArrowheads="1"/>
                                           </pic:cNvPicPr>
                                         </pic:nvPicPr>
                                         <pic:blipFill>
-                                          <a:blip r:embed="rId12"/>
+                                          <a:blip r:embed="rId15"/>
                                           <a:stretch>
                                             <a:fillRect/>
                                           </a:stretch>
@@ -5019,36 +5023,53 @@
                                   </a:graphic>
                                 </wp:inline>
                               </w:drawing>
+                            </w:r>
+                            <w:r>
+                              <w:rPr>
+                                <w:color w:val="000000"/>
+                              </w:rPr>
                               <w:t xml:space="preserve">Figura </w:t>
                             </w:r>
                             <w:r>
-                              <w:rPr/>
+                              <w:rPr>
+                                <w:color w:val="000000"/>
+                              </w:rPr>
                               <w:fldChar w:fldCharType="begin"/>
                             </w:r>
                             <w:r>
-                              <w:rPr/>
+                              <w:rPr>
+                                <w:color w:val="000000"/>
+                              </w:rPr>
                               <w:instrText xml:space="preserve"> SEQ Figura \* ARABIC </w:instrText>
                             </w:r>
                             <w:r>
-                              <w:rPr/>
+                              <w:rPr>
+                                <w:color w:val="000000"/>
+                              </w:rPr>
                               <w:fldChar w:fldCharType="separate"/>
                             </w:r>
                             <w:r>
-                              <w:rPr/>
+                              <w:rPr>
+                                <w:color w:val="000000"/>
+                              </w:rPr>
                               <w:t>5</w:t>
                             </w:r>
                             <w:r>
-                              <w:rPr/>
+                              <w:rPr>
+                                <w:color w:val="000000"/>
+                              </w:rPr>
                               <w:fldChar w:fldCharType="end"/>
                             </w:r>
                             <w:r>
-                              <w:rPr/>
+                              <w:rPr>
+                                <w:color w:val="000000"/>
+                              </w:rPr>
                               <w:t>: Tela de Início</w:t>
                             </w:r>
                           </w:p>
                         </w:txbxContent>
                       </wps:txbx>
-                      <wps:bodyPr anchor="t" lIns="0" tIns="0" rIns="0" bIns="0">
+                      <wps:bodyPr lIns="0" rIns="0" tIns="0" bIns="0" anchor="t">
                         <a:noAutofit/>
                       </wps:bodyPr>
                     </wps:wsp>
@@ -5059,8 +5080,10 @@
           </mc:Choice>
           <mc:Fallback>
             <w:pict>
-              <v:rect style="position:absolute;rotation:-0;width:371.1pt;height:295.8pt;mso-wrap-distance-left:0pt;mso-wrap-distance-right:0pt;mso-wrap-distance-top:0pt;mso-wrap-distance-bottom:0pt;margin-top:342.75pt;mso-position-vertical-relative:text;margin-left:44.25pt;mso-position-horizontal-relative:text">
-                <v:textbox inset="0in,0in,0in,0in">
+              <v:rect id="shape_0" ID="Quadro5" path="m0,0l-2147483645,0l-2147483645,-2147483646l0,-2147483646xe" fillcolor="white" stroked="f" o:allowincell="f" style="position:absolute;margin-left:44.25pt;margin-top:342.75pt;width:371.05pt;height:295.75pt;mso-wrap-style:square;v-text-anchor:top">
+                <v:fill o:detectmouseclick="t" type="solid" color2="black"/>
+                <v:stroke color="#3465a4" joinstyle="round" endcap="flat"/>
+                <v:textbox>
                   <w:txbxContent>
                     <w:p>
                       <w:pPr>
@@ -5069,12 +5092,14 @@
                         <w:rPr/>
                       </w:pPr>
                       <w:r>
-                        <w:rPr/>
+                        <w:rPr>
+                          <w:color w:val="000000"/>
+                        </w:rPr>
                         <w:drawing>
                           <wp:inline distT="0" distB="0" distL="0" distR="0">
                             <wp:extent cx="4712970" cy="3429000"/>
                             <wp:effectExtent l="0" t="0" r="0" b="0"/>
-                            <wp:docPr id="11" name="Figura5" descr="" title=""/>
+                            <wp:docPr id="10" name="Figura5" descr="" title=""/>
                             <wp:cNvGraphicFramePr>
                               <a:graphicFrameLocks xmlns:a="http://schemas.openxmlformats.org/drawingml/2006/main" noChangeAspect="1"/>
                             </wp:cNvGraphicFramePr>
@@ -5082,13 +5107,13 @@
                               <a:graphicData uri="http://schemas.openxmlformats.org/drawingml/2006/picture">
                                 <pic:pic xmlns:pic="http://schemas.openxmlformats.org/drawingml/2006/picture">
                                   <pic:nvPicPr>
-                                    <pic:cNvPr id="11" name="Figura5" descr="" title=""/>
+                                    <pic:cNvPr id="10" name="Figura5" descr="" title=""/>
                                     <pic:cNvPicPr>
                                       <a:picLocks noChangeAspect="1" noChangeArrowheads="1"/>
                                     </pic:cNvPicPr>
                                   </pic:nvPicPr>
                                   <pic:blipFill>
-                                    <a:blip r:embed="rId13"/>
+                                    <a:blip r:embed="rId16"/>
                                     <a:stretch>
                                       <a:fillRect/>
                                     </a:stretch>
@@ -5108,30 +5133,47 @@
                             </a:graphic>
                           </wp:inline>
                         </w:drawing>
+                      </w:r>
+                      <w:r>
+                        <w:rPr>
+                          <w:color w:val="000000"/>
+                        </w:rPr>
                         <w:t xml:space="preserve">Figura </w:t>
                       </w:r>
                       <w:r>
-                        <w:rPr/>
+                        <w:rPr>
+                          <w:color w:val="000000"/>
+                        </w:rPr>
                         <w:fldChar w:fldCharType="begin"/>
                       </w:r>
                       <w:r>
-                        <w:rPr/>
+                        <w:rPr>
+                          <w:color w:val="000000"/>
+                        </w:rPr>
                         <w:instrText xml:space="preserve"> SEQ Figura \* ARABIC </w:instrText>
                       </w:r>
                       <w:r>
-                        <w:rPr/>
+                        <w:rPr>
+                          <w:color w:val="000000"/>
+                        </w:rPr>
                         <w:fldChar w:fldCharType="separate"/>
                       </w:r>
                       <w:r>
-                        <w:rPr/>
+                        <w:rPr>
+                          <w:color w:val="000000"/>
+                        </w:rPr>
                         <w:t>5</w:t>
                       </w:r>
                       <w:r>
-                        <w:rPr/>
+                        <w:rPr>
+                          <w:color w:val="000000"/>
+                        </w:rPr>
                         <w:fldChar w:fldCharType="end"/>
                       </w:r>
                       <w:r>
-                        <w:rPr/>
+                        <w:rPr>
+                          <w:color w:val="000000"/>
+                        </w:rPr>
                         <w:t>: Tela de Início</w:t>
                       </w:r>
                     </w:p>
@@ -5160,11 +5202,19 @@
       <w:r>
         <w:br w:type="page"/>
       </w:r>
-      <w:r>
+    </w:p>
+    <w:p>
+      <w:pPr>
+        <w:pStyle w:val="Normal"/>
+        <w:spacing w:before="0" w:after="0"/>
+        <w:rPr/>
+      </w:pPr>
+      <w:r>
+        <w:rPr/>
         <mc:AlternateContent>
           <mc:Choice Requires="wps">
             <w:drawing>
-              <wp:anchor behindDoc="0" distT="0" distB="0" distL="0" distR="0" simplePos="0" locked="0" layoutInCell="0" allowOverlap="1" relativeHeight="17">
+              <wp:anchor behindDoc="0" distT="0" distB="0" distL="0" distR="0" simplePos="0" locked="0" layoutInCell="0" allowOverlap="1" relativeHeight="16">
                 <wp:simplePos x="0" y="0"/>
                 <wp:positionH relativeFrom="column">
                   <wp:align>center</wp:align>
@@ -5172,24 +5222,35 @@
                 <wp:positionV relativeFrom="paragraph">
                   <wp:posOffset>635</wp:posOffset>
                 </wp:positionV>
-                <wp:extent cx="6120130" cy="4471035"/>
+                <wp:extent cx="5382895" cy="4471035"/>
                 <wp:effectExtent l="0" t="0" r="0" b="0"/>
                 <wp:wrapSquare wrapText="largest"/>
-                <wp:docPr id="12" name="Quadro6"/>
+                <wp:docPr id="8" name="Quadro6"/>
                 <a:graphic xmlns:a="http://schemas.openxmlformats.org/drawingml/2006/main">
                   <a:graphicData uri="http://schemas.microsoft.com/office/word/2010/wordprocessingShape">
                     <wps:wsp>
-                      <wps:cNvSpPr txBox="1"/>
+                      <wps:cNvSpPr/>
                       <wps:spPr>
                         <a:xfrm>
                           <a:off x="0" y="0"/>
-                          <a:ext cx="6120130" cy="4471035"/>
+                          <a:ext cx="5382720" cy="4471200"/>
                         </a:xfrm>
-                        <a:prstGeom prst="rect"/>
+                        <a:prstGeom prst="rect">
+                          <a:avLst/>
+                        </a:prstGeom>
                         <a:solidFill>
-                          <a:srgbClr val="FFFFFF"/>
+                          <a:srgbClr val="ffffff"/>
                         </a:solidFill>
+                        <a:ln w="0">
+                          <a:noFill/>
+                        </a:ln>
                       </wps:spPr>
+                      <wps:style>
+                        <a:lnRef idx="0"/>
+                        <a:fillRef idx="0"/>
+                        <a:effectRef idx="0"/>
+                        <a:fontRef idx="minor"/>
+                      </wps:style>
                       <wps:txbx>
                         <w:txbxContent>
                           <w:p>
@@ -5199,12 +5260,14 @@
                               <w:rPr/>
                             </w:pPr>
                             <w:r>
-                              <w:rPr/>
+                              <w:rPr>
+                                <w:color w:val="000000"/>
+                              </w:rPr>
                               <w:drawing>
                                 <wp:inline distT="0" distB="0" distL="0" distR="0">
-                                  <wp:extent cx="6120130" cy="4383405"/>
+                                  <wp:extent cx="5383530" cy="3855720"/>
                                   <wp:effectExtent l="0" t="0" r="0" b="0"/>
-                                  <wp:docPr id="13" name="Figura6" descr="" title=""/>
+                                  <wp:docPr id="10" name="Figura6" descr="" title=""/>
                                   <wp:cNvGraphicFramePr>
                                     <a:graphicFrameLocks xmlns:a="http://schemas.openxmlformats.org/drawingml/2006/main" noChangeAspect="1"/>
                                   </wp:cNvGraphicFramePr>
@@ -5212,13 +5275,13 @@
                                     <a:graphicData uri="http://schemas.openxmlformats.org/drawingml/2006/picture">
                                       <pic:pic xmlns:pic="http://schemas.openxmlformats.org/drawingml/2006/picture">
                                         <pic:nvPicPr>
-                                          <pic:cNvPr id="13" name="Figura6" descr="" title=""/>
+                                          <pic:cNvPr id="10" name="Figura6" descr="" title=""/>
                                           <pic:cNvPicPr>
                                             <a:picLocks noChangeAspect="1" noChangeArrowheads="1"/>
                                           </pic:cNvPicPr>
                                         </pic:nvPicPr>
                                         <pic:blipFill>
-                                          <a:blip r:embed="rId14"/>
+                                          <a:blip r:embed="rId17"/>
                                           <a:stretch>
                                             <a:fillRect/>
                                           </a:stretch>
@@ -5226,7 +5289,7 @@
                                         <pic:spPr bwMode="auto">
                                           <a:xfrm>
                                             <a:off x="0" y="0"/>
-                                            <a:ext cx="6120130" cy="4383405"/>
+                                            <a:ext cx="5383530" cy="3855720"/>
                                           </a:xfrm>
                                           <a:prstGeom prst="rect">
                                             <a:avLst/>
@@ -5238,36 +5301,53 @@
                                   </a:graphic>
                                 </wp:inline>
                               </w:drawing>
+                            </w:r>
+                            <w:r>
+                              <w:rPr>
+                                <w:color w:val="000000"/>
+                              </w:rPr>
                               <w:t xml:space="preserve">Figura </w:t>
                             </w:r>
                             <w:r>
-                              <w:rPr/>
+                              <w:rPr>
+                                <w:color w:val="000000"/>
+                              </w:rPr>
                               <w:fldChar w:fldCharType="begin"/>
                             </w:r>
                             <w:r>
-                              <w:rPr/>
+                              <w:rPr>
+                                <w:color w:val="000000"/>
+                              </w:rPr>
                               <w:instrText xml:space="preserve"> SEQ Figura \* ARABIC </w:instrText>
                             </w:r>
                             <w:r>
-                              <w:rPr/>
+                              <w:rPr>
+                                <w:color w:val="000000"/>
+                              </w:rPr>
                               <w:fldChar w:fldCharType="separate"/>
                             </w:r>
                             <w:r>
-                              <w:rPr/>
+                              <w:rPr>
+                                <w:color w:val="000000"/>
+                              </w:rPr>
                               <w:t>6</w:t>
                             </w:r>
                             <w:r>
-                              <w:rPr/>
+                              <w:rPr>
+                                <w:color w:val="000000"/>
+                              </w:rPr>
                               <w:fldChar w:fldCharType="end"/>
                             </w:r>
                             <w:r>
-                              <w:rPr/>
+                              <w:rPr>
+                                <w:color w:val="000000"/>
+                              </w:rPr>
                               <w:t>: Tela do Módulo de Estágio</w:t>
                             </w:r>
                           </w:p>
                         </w:txbxContent>
                       </wps:txbx>
-                      <wps:bodyPr anchor="t" lIns="0" tIns="0" rIns="0" bIns="0">
+                      <wps:bodyPr lIns="0" rIns="0" tIns="0" bIns="0" anchor="t">
                         <a:noAutofit/>
                       </wps:bodyPr>
                     </wps:wsp>
@@ -5278,8 +5358,10 @@
           </mc:Choice>
           <mc:Fallback>
             <w:pict>
-              <v:rect style="position:absolute;rotation:-0;width:481.9pt;height:352.05pt;mso-wrap-distance-left:0pt;mso-wrap-distance-right:0pt;mso-wrap-distance-top:0pt;mso-wrap-distance-bottom:0pt;margin-top:0pt;mso-position-vertical:top;mso-position-vertical-relative:text;margin-left:0pt;mso-position-horizontal:center;mso-position-horizontal-relative:text">
-                <v:textbox inset="0in,0in,0in,0in">
+              <v:rect id="shape_0" ID="Quadro6" path="m0,0l-2147483645,0l-2147483645,-2147483646l0,-2147483646xe" fillcolor="white" stroked="f" o:allowincell="f" style="position:absolute;margin-left:29pt;margin-top:0.05pt;width:423.8pt;height:352pt;mso-wrap-style:square;v-text-anchor:top;mso-position-horizontal:center">
+                <v:fill o:detectmouseclick="t" type="solid" color2="black"/>
+                <v:stroke color="#3465a4" joinstyle="round" endcap="flat"/>
+                <v:textbox>
                   <w:txbxContent>
                     <w:p>
                       <w:pPr>
@@ -5288,12 +5370,14 @@
                         <w:rPr/>
                       </w:pPr>
                       <w:r>
-                        <w:rPr/>
+                        <w:rPr>
+                          <w:color w:val="000000"/>
+                        </w:rPr>
                         <w:drawing>
                           <wp:inline distT="0" distB="0" distL="0" distR="0">
-                            <wp:extent cx="6120130" cy="4383405"/>
+                            <wp:extent cx="5383530" cy="3855720"/>
                             <wp:effectExtent l="0" t="0" r="0" b="0"/>
-                            <wp:docPr id="14" name="Figura6" descr="" title=""/>
+                            <wp:docPr id="11" name="Figura6" descr="" title=""/>
                             <wp:cNvGraphicFramePr>
                               <a:graphicFrameLocks xmlns:a="http://schemas.openxmlformats.org/drawingml/2006/main" noChangeAspect="1"/>
                             </wp:cNvGraphicFramePr>
@@ -5301,13 +5385,13 @@
                               <a:graphicData uri="http://schemas.openxmlformats.org/drawingml/2006/picture">
                                 <pic:pic xmlns:pic="http://schemas.openxmlformats.org/drawingml/2006/picture">
                                   <pic:nvPicPr>
-                                    <pic:cNvPr id="14" name="Figura6" descr="" title=""/>
+                                    <pic:cNvPr id="11" name="Figura6" descr="" title=""/>
                                     <pic:cNvPicPr>
                                       <a:picLocks noChangeAspect="1" noChangeArrowheads="1"/>
                                     </pic:cNvPicPr>
                                   </pic:nvPicPr>
                                   <pic:blipFill>
-                                    <a:blip r:embed="rId15"/>
+                                    <a:blip r:embed="rId18"/>
                                     <a:stretch>
                                       <a:fillRect/>
                                     </a:stretch>
@@ -5315,7 +5399,7 @@
                                   <pic:spPr bwMode="auto">
                                     <a:xfrm>
                                       <a:off x="0" y="0"/>
-                                      <a:ext cx="6120130" cy="4383405"/>
+                                      <a:ext cx="5383530" cy="3855720"/>
                                     </a:xfrm>
                                     <a:prstGeom prst="rect">
                                       <a:avLst/>
@@ -5327,30 +5411,47 @@
                             </a:graphic>
                           </wp:inline>
                         </w:drawing>
+                      </w:r>
+                      <w:r>
+                        <w:rPr>
+                          <w:color w:val="000000"/>
+                        </w:rPr>
                         <w:t xml:space="preserve">Figura </w:t>
                       </w:r>
                       <w:r>
-                        <w:rPr/>
+                        <w:rPr>
+                          <w:color w:val="000000"/>
+                        </w:rPr>
                         <w:fldChar w:fldCharType="begin"/>
                       </w:r>
                       <w:r>
-                        <w:rPr/>
+                        <w:rPr>
+                          <w:color w:val="000000"/>
+                        </w:rPr>
                         <w:instrText xml:space="preserve"> SEQ Figura \* ARABIC </w:instrText>
                       </w:r>
                       <w:r>
-                        <w:rPr/>
+                        <w:rPr>
+                          <w:color w:val="000000"/>
+                        </w:rPr>
                         <w:fldChar w:fldCharType="separate"/>
                       </w:r>
                       <w:r>
-                        <w:rPr/>
+                        <w:rPr>
+                          <w:color w:val="000000"/>
+                        </w:rPr>
                         <w:t>6</w:t>
                       </w:r>
                       <w:r>
-                        <w:rPr/>
+                        <w:rPr>
+                          <w:color w:val="000000"/>
+                        </w:rPr>
                         <w:fldChar w:fldCharType="end"/>
                       </w:r>
                       <w:r>
-                        <w:rPr/>
+                        <w:rPr>
+                          <w:color w:val="000000"/>
+                        </w:rPr>
                         <w:t>: Tela do Módulo de Estágio</w:t>
                       </w:r>
                     </w:p>
@@ -5361,8 +5462,6 @@
             </w:pict>
           </mc:Fallback>
         </mc:AlternateContent>
-      </w:r>
-      <w:r>
         <mc:AlternateContent>
           <mc:Choice Requires="wps">
             <w:drawing>
@@ -5377,21 +5476,32 @@
                 <wp:extent cx="6120130" cy="4733290"/>
                 <wp:effectExtent l="0" t="0" r="0" b="0"/>
                 <wp:wrapSquare wrapText="largest"/>
-                <wp:docPr id="15" name="Quadro7"/>
+                <wp:docPr id="9" name="Quadro7"/>
                 <a:graphic xmlns:a="http://schemas.openxmlformats.org/drawingml/2006/main">
                   <a:graphicData uri="http://schemas.microsoft.com/office/word/2010/wordprocessingShape">
                     <wps:wsp>
-                      <wps:cNvSpPr txBox="1"/>
+                      <wps:cNvSpPr/>
                       <wps:spPr>
                         <a:xfrm>
                           <a:off x="0" y="0"/>
-                          <a:ext cx="6120130" cy="4733290"/>
+                          <a:ext cx="6120000" cy="4733280"/>
                         </a:xfrm>
-                        <a:prstGeom prst="rect"/>
+                        <a:prstGeom prst="rect">
+                          <a:avLst/>
+                        </a:prstGeom>
                         <a:solidFill>
-                          <a:srgbClr val="FFFFFF"/>
+                          <a:srgbClr val="ffffff"/>
                         </a:solidFill>
+                        <a:ln w="0">
+                          <a:noFill/>
+                        </a:ln>
                       </wps:spPr>
+                      <wps:style>
+                        <a:lnRef idx="0"/>
+                        <a:fillRef idx="0"/>
+                        <a:effectRef idx="0"/>
+                        <a:fontRef idx="minor"/>
+                      </wps:style>
                       <wps:txbx>
                         <w:txbxContent>
                           <w:p>
@@ -5401,12 +5511,14 @@
                               <w:rPr/>
                             </w:pPr>
                             <w:r>
-                              <w:rPr/>
+                              <w:rPr>
+                                <w:color w:val="000000"/>
+                              </w:rPr>
                               <w:drawing>
                                 <wp:inline distT="0" distB="0" distL="0" distR="0">
                                   <wp:extent cx="6120130" cy="4405630"/>
                                   <wp:effectExtent l="0" t="0" r="0" b="0"/>
-                                  <wp:docPr id="16" name="Figura7" descr="" title=""/>
+                                  <wp:docPr id="11" name="Figura7" descr="" title=""/>
                                   <wp:cNvGraphicFramePr>
                                     <a:graphicFrameLocks xmlns:a="http://schemas.openxmlformats.org/drawingml/2006/main" noChangeAspect="1"/>
                                   </wp:cNvGraphicFramePr>
@@ -5414,13 +5526,13 @@
                                     <a:graphicData uri="http://schemas.openxmlformats.org/drawingml/2006/picture">
                                       <pic:pic xmlns:pic="http://schemas.openxmlformats.org/drawingml/2006/picture">
                                         <pic:nvPicPr>
-                                          <pic:cNvPr id="16" name="Figura7" descr="" title=""/>
+                                          <pic:cNvPr id="11" name="Figura7" descr="" title=""/>
                                           <pic:cNvPicPr>
                                             <a:picLocks noChangeAspect="1" noChangeArrowheads="1"/>
                                           </pic:cNvPicPr>
                                         </pic:nvPicPr>
                                         <pic:blipFill>
-                                          <a:blip r:embed="rId16"/>
+                                          <a:blip r:embed="rId19"/>
                                           <a:stretch>
                                             <a:fillRect/>
                                           </a:stretch>
@@ -5440,36 +5552,53 @@
                                   </a:graphic>
                                 </wp:inline>
                               </w:drawing>
+                            </w:r>
+                            <w:r>
+                              <w:rPr>
+                                <w:color w:val="000000"/>
+                              </w:rPr>
                               <w:t xml:space="preserve">Figura </w:t>
                             </w:r>
                             <w:r>
-                              <w:rPr/>
+                              <w:rPr>
+                                <w:color w:val="000000"/>
+                              </w:rPr>
                               <w:fldChar w:fldCharType="begin"/>
                             </w:r>
                             <w:r>
-                              <w:rPr/>
+                              <w:rPr>
+                                <w:color w:val="000000"/>
+                              </w:rPr>
                               <w:instrText xml:space="preserve"> SEQ Figura \* ARABIC </w:instrText>
                             </w:r>
                             <w:r>
-                              <w:rPr/>
+                              <w:rPr>
+                                <w:color w:val="000000"/>
+                              </w:rPr>
                               <w:fldChar w:fldCharType="separate"/>
                             </w:r>
                             <w:r>
-                              <w:rPr/>
+                              <w:rPr>
+                                <w:color w:val="000000"/>
+                              </w:rPr>
                               <w:t>7</w:t>
                             </w:r>
                             <w:r>
-                              <w:rPr/>
+                              <w:rPr>
+                                <w:color w:val="000000"/>
+                              </w:rPr>
                               <w:fldChar w:fldCharType="end"/>
                             </w:r>
                             <w:r>
-                              <w:rPr/>
+                              <w:rPr>
+                                <w:color w:val="000000"/>
+                              </w:rPr>
                               <w:t>: Tela do Módulo de Monitoria</w:t>
                             </w:r>
                           </w:p>
                         </w:txbxContent>
                       </wps:txbx>
-                      <wps:bodyPr anchor="t" lIns="0" tIns="0" rIns="0" bIns="0">
+                      <wps:bodyPr lIns="0" rIns="0" tIns="0" bIns="0" anchor="t">
                         <a:noAutofit/>
                       </wps:bodyPr>
                     </wps:wsp>
@@ -5480,8 +5609,10 @@
           </mc:Choice>
           <mc:Fallback>
             <w:pict>
-              <v:rect style="position:absolute;rotation:-0;width:481.9pt;height:372.7pt;mso-wrap-distance-left:0pt;mso-wrap-distance-right:0pt;mso-wrap-distance-top:0pt;mso-wrap-distance-bottom:0pt;margin-top:378pt;mso-position-vertical-relative:text;margin-left:-2.25pt;mso-position-horizontal-relative:text">
-                <v:textbox inset="0in,0in,0in,0in">
+              <v:rect id="shape_0" ID="Quadro7" path="m0,0l-2147483645,0l-2147483645,-2147483646l0,-2147483646xe" fillcolor="white" stroked="f" o:allowincell="f" style="position:absolute;margin-left:-2.25pt;margin-top:378pt;width:481.85pt;height:372.65pt;mso-wrap-style:square;v-text-anchor:top">
+                <v:fill o:detectmouseclick="t" type="solid" color2="black"/>
+                <v:stroke color="#3465a4" joinstyle="round" endcap="flat"/>
+                <v:textbox>
                   <w:txbxContent>
                     <w:p>
                       <w:pPr>
@@ -5490,12 +5621,14 @@
                         <w:rPr/>
                       </w:pPr>
                       <w:r>
-                        <w:rPr/>
+                        <w:rPr>
+                          <w:color w:val="000000"/>
+                        </w:rPr>
                         <w:drawing>
                           <wp:inline distT="0" distB="0" distL="0" distR="0">
                             <wp:extent cx="6120130" cy="4405630"/>
                             <wp:effectExtent l="0" t="0" r="0" b="0"/>
-                            <wp:docPr id="17" name="Figura7" descr="" title=""/>
+                            <wp:docPr id="12" name="Figura7" descr="" title=""/>
                             <wp:cNvGraphicFramePr>
                               <a:graphicFrameLocks xmlns:a="http://schemas.openxmlformats.org/drawingml/2006/main" noChangeAspect="1"/>
                             </wp:cNvGraphicFramePr>
@@ -5503,13 +5636,13 @@
                               <a:graphicData uri="http://schemas.openxmlformats.org/drawingml/2006/picture">
                                 <pic:pic xmlns:pic="http://schemas.openxmlformats.org/drawingml/2006/picture">
                                   <pic:nvPicPr>
-                                    <pic:cNvPr id="17" name="Figura7" descr="" title=""/>
+                                    <pic:cNvPr id="12" name="Figura7" descr="" title=""/>
                                     <pic:cNvPicPr>
                                       <a:picLocks noChangeAspect="1" noChangeArrowheads="1"/>
                                     </pic:cNvPicPr>
                                   </pic:nvPicPr>
                                   <pic:blipFill>
-                                    <a:blip r:embed="rId17"/>
+                                    <a:blip r:embed="rId20"/>
                                     <a:stretch>
                                       <a:fillRect/>
                                     </a:stretch>
@@ -5529,30 +5662,47 @@
                             </a:graphic>
                           </wp:inline>
                         </w:drawing>
+                      </w:r>
+                      <w:r>
+                        <w:rPr>
+                          <w:color w:val="000000"/>
+                        </w:rPr>
                         <w:t xml:space="preserve">Figura </w:t>
                       </w:r>
                       <w:r>
-                        <w:rPr/>
+                        <w:rPr>
+                          <w:color w:val="000000"/>
+                        </w:rPr>
                         <w:fldChar w:fldCharType="begin"/>
                       </w:r>
                       <w:r>
-                        <w:rPr/>
+                        <w:rPr>
+                          <w:color w:val="000000"/>
+                        </w:rPr>
                         <w:instrText xml:space="preserve"> SEQ Figura \* ARABIC </w:instrText>
                       </w:r>
                       <w:r>
-                        <w:rPr/>
+                        <w:rPr>
+                          <w:color w:val="000000"/>
+                        </w:rPr>
                         <w:fldChar w:fldCharType="separate"/>
                       </w:r>
                       <w:r>
-                        <w:rPr/>
+                        <w:rPr>
+                          <w:color w:val="000000"/>
+                        </w:rPr>
                         <w:t>7</w:t>
                       </w:r>
                       <w:r>
-                        <w:rPr/>
+                        <w:rPr>
+                          <w:color w:val="000000"/>
+                        </w:rPr>
                         <w:fldChar w:fldCharType="end"/>
                       </w:r>
                       <w:r>
-                        <w:rPr/>
+                        <w:rPr>
+                          <w:color w:val="000000"/>
+                        </w:rPr>
                         <w:t>: Tela do Módulo de Monitoria</w:t>
                       </w:r>
                     </w:p>
@@ -5577,15 +5727,10 @@
         <w:rPr>
           <w:rFonts w:ascii="Arial" w:hAnsi="Arial"/>
         </w:rPr>
-      </w:r>
-      <w:r>
-        <w:br w:type="page"/>
-      </w:r>
-      <w:r>
         <mc:AlternateContent>
           <mc:Choice Requires="wps">
             <w:drawing>
-              <wp:anchor behindDoc="0" distT="0" distB="0" distL="0" distR="0" simplePos="0" locked="0" layoutInCell="0" allowOverlap="1" relativeHeight="21">
+              <wp:anchor behindDoc="0" distT="0" distB="0" distL="0" distR="0" simplePos="0" locked="0" layoutInCell="0" allowOverlap="1" relativeHeight="22">
                 <wp:simplePos x="0" y="0"/>
                 <wp:positionH relativeFrom="column">
                   <wp:align>center</wp:align>
@@ -5593,24 +5738,35 @@
                 <wp:positionV relativeFrom="paragraph">
                   <wp:posOffset>635</wp:posOffset>
                 </wp:positionV>
-                <wp:extent cx="6120130" cy="4401820"/>
+                <wp:extent cx="5301615" cy="4401820"/>
                 <wp:effectExtent l="0" t="0" r="0" b="0"/>
                 <wp:wrapSquare wrapText="largest"/>
-                <wp:docPr id="18" name="Quadro8"/>
+                <wp:docPr id="10" name="Quadro8"/>
                 <a:graphic xmlns:a="http://schemas.openxmlformats.org/drawingml/2006/main">
                   <a:graphicData uri="http://schemas.microsoft.com/office/word/2010/wordprocessingShape">
                     <wps:wsp>
-                      <wps:cNvSpPr txBox="1"/>
+                      <wps:cNvSpPr/>
                       <wps:spPr>
                         <a:xfrm>
                           <a:off x="0" y="0"/>
-                          <a:ext cx="6120130" cy="4401820"/>
+                          <a:ext cx="5301720" cy="4401720"/>
                         </a:xfrm>
-                        <a:prstGeom prst="rect"/>
+                        <a:prstGeom prst="rect">
+                          <a:avLst/>
+                        </a:prstGeom>
                         <a:solidFill>
-                          <a:srgbClr val="FFFFFF"/>
+                          <a:srgbClr val="ffffff"/>
                         </a:solidFill>
+                        <a:ln w="0">
+                          <a:noFill/>
+                        </a:ln>
                       </wps:spPr>
+                      <wps:style>
+                        <a:lnRef idx="0"/>
+                        <a:fillRef idx="0"/>
+                        <a:effectRef idx="0"/>
+                        <a:fontRef idx="minor"/>
+                      </wps:style>
                       <wps:txbx>
                         <w:txbxContent>
                           <w:p>
@@ -5620,12 +5776,14 @@
                               <w:rPr/>
                             </w:pPr>
                             <w:r>
-                              <w:rPr/>
+                              <w:rPr>
+                                <w:color w:val="000000"/>
+                              </w:rPr>
                               <w:drawing>
                                 <wp:inline distT="0" distB="0" distL="0" distR="0">
-                                  <wp:extent cx="6120130" cy="4401820"/>
+                                  <wp:extent cx="5252720" cy="3778250"/>
                                   <wp:effectExtent l="0" t="0" r="0" b="0"/>
-                                  <wp:docPr id="19" name="Figura8" descr="" title=""/>
+                                  <wp:docPr id="12" name="Figura8" descr="" title=""/>
                                   <wp:cNvGraphicFramePr>
                                     <a:graphicFrameLocks xmlns:a="http://schemas.openxmlformats.org/drawingml/2006/main" noChangeAspect="1"/>
                                   </wp:cNvGraphicFramePr>
@@ -5633,13 +5791,13 @@
                                     <a:graphicData uri="http://schemas.openxmlformats.org/drawingml/2006/picture">
                                       <pic:pic xmlns:pic="http://schemas.openxmlformats.org/drawingml/2006/picture">
                                         <pic:nvPicPr>
-                                          <pic:cNvPr id="19" name="Figura8" descr="" title=""/>
+                                          <pic:cNvPr id="12" name="Figura8" descr="" title=""/>
                                           <pic:cNvPicPr>
                                             <a:picLocks noChangeAspect="1" noChangeArrowheads="1"/>
                                           </pic:cNvPicPr>
                                         </pic:nvPicPr>
                                         <pic:blipFill>
-                                          <a:blip r:embed="rId18"/>
+                                          <a:blip r:embed="rId21"/>
                                           <a:stretch>
                                             <a:fillRect/>
                                           </a:stretch>
@@ -5647,7 +5805,7 @@
                                         <pic:spPr bwMode="auto">
                                           <a:xfrm>
                                             <a:off x="0" y="0"/>
-                                            <a:ext cx="6120130" cy="4401820"/>
+                                            <a:ext cx="5252720" cy="3778250"/>
                                           </a:xfrm>
                                           <a:prstGeom prst="rect">
                                             <a:avLst/>
@@ -5659,36 +5817,53 @@
                                   </a:graphic>
                                 </wp:inline>
                               </w:drawing>
+                            </w:r>
+                            <w:r>
+                              <w:rPr>
+                                <w:color w:val="000000"/>
+                              </w:rPr>
                               <w:t xml:space="preserve">Figura </w:t>
                             </w:r>
                             <w:r>
-                              <w:rPr/>
+                              <w:rPr>
+                                <w:color w:val="000000"/>
+                              </w:rPr>
                               <w:fldChar w:fldCharType="begin"/>
                             </w:r>
                             <w:r>
-                              <w:rPr/>
+                              <w:rPr>
+                                <w:color w:val="000000"/>
+                              </w:rPr>
                               <w:instrText xml:space="preserve"> SEQ Figura \* ARABIC </w:instrText>
                             </w:r>
                             <w:r>
-                              <w:rPr/>
+                              <w:rPr>
+                                <w:color w:val="000000"/>
+                              </w:rPr>
                               <w:fldChar w:fldCharType="separate"/>
                             </w:r>
                             <w:r>
-                              <w:rPr/>
+                              <w:rPr>
+                                <w:color w:val="000000"/>
+                              </w:rPr>
                               <w:t>8</w:t>
                             </w:r>
                             <w:r>
-                              <w:rPr/>
+                              <w:rPr>
+                                <w:color w:val="000000"/>
+                              </w:rPr>
                               <w:fldChar w:fldCharType="end"/>
                             </w:r>
                             <w:r>
-                              <w:rPr/>
+                              <w:rPr>
+                                <w:color w:val="000000"/>
+                              </w:rPr>
                               <w:t>: Tela do Módulo de TCC</w:t>
                             </w:r>
                           </w:p>
                         </w:txbxContent>
                       </wps:txbx>
-                      <wps:bodyPr anchor="t" lIns="0" tIns="0" rIns="0" bIns="0">
+                      <wps:bodyPr lIns="0" rIns="0" tIns="0" bIns="0" anchor="t">
                         <a:noAutofit/>
                       </wps:bodyPr>
                     </wps:wsp>
@@ -5699,8 +5874,10 @@
           </mc:Choice>
           <mc:Fallback>
             <w:pict>
-              <v:rect style="position:absolute;rotation:-0;width:481.9pt;height:346.6pt;mso-wrap-distance-left:0pt;mso-wrap-distance-right:0pt;mso-wrap-distance-top:0pt;mso-wrap-distance-bottom:0pt;margin-top:0pt;mso-position-vertical:top;mso-position-vertical-relative:text;margin-left:0pt;mso-position-horizontal:center;mso-position-horizontal-relative:text">
-                <v:textbox inset="0in,0in,0in,0in">
+              <v:rect id="shape_0" ID="Quadro8" path="m0,0l-2147483645,0l-2147483645,-2147483646l0,-2147483646xe" fillcolor="white" stroked="f" o:allowincell="f" style="position:absolute;margin-left:32.2pt;margin-top:0.05pt;width:417.4pt;height:346.55pt;mso-wrap-style:square;v-text-anchor:top;mso-position-horizontal:center">
+                <v:fill o:detectmouseclick="t" type="solid" color2="black"/>
+                <v:stroke color="#3465a4" joinstyle="round" endcap="flat"/>
+                <v:textbox>
                   <w:txbxContent>
                     <w:p>
                       <w:pPr>
@@ -5709,12 +5886,14 @@
                         <w:rPr/>
                       </w:pPr>
                       <w:r>
-                        <w:rPr/>
+                        <w:rPr>
+                          <w:color w:val="000000"/>
+                        </w:rPr>
                         <w:drawing>
                           <wp:inline distT="0" distB="0" distL="0" distR="0">
-                            <wp:extent cx="6120130" cy="4401820"/>
+                            <wp:extent cx="5252720" cy="3778250"/>
                             <wp:effectExtent l="0" t="0" r="0" b="0"/>
-                            <wp:docPr id="20" name="Figura8" descr="" title=""/>
+                            <wp:docPr id="13" name="Figura8" descr="" title=""/>
                             <wp:cNvGraphicFramePr>
                               <a:graphicFrameLocks xmlns:a="http://schemas.openxmlformats.org/drawingml/2006/main" noChangeAspect="1"/>
                             </wp:cNvGraphicFramePr>
@@ -5722,13 +5901,13 @@
                               <a:graphicData uri="http://schemas.openxmlformats.org/drawingml/2006/picture">
                                 <pic:pic xmlns:pic="http://schemas.openxmlformats.org/drawingml/2006/picture">
                                   <pic:nvPicPr>
-                                    <pic:cNvPr id="20" name="Figura8" descr="" title=""/>
+                                    <pic:cNvPr id="13" name="Figura8" descr="" title=""/>
                                     <pic:cNvPicPr>
                                       <a:picLocks noChangeAspect="1" noChangeArrowheads="1"/>
                                     </pic:cNvPicPr>
                                   </pic:nvPicPr>
                                   <pic:blipFill>
-                                    <a:blip r:embed="rId19"/>
+                                    <a:blip r:embed="rId22"/>
                                     <a:stretch>
                                       <a:fillRect/>
                                     </a:stretch>
@@ -5736,7 +5915,7 @@
                                   <pic:spPr bwMode="auto">
                                     <a:xfrm>
                                       <a:off x="0" y="0"/>
-                                      <a:ext cx="6120130" cy="4401820"/>
+                                      <a:ext cx="5252720" cy="3778250"/>
                                     </a:xfrm>
                                     <a:prstGeom prst="rect">
                                       <a:avLst/>
@@ -5748,30 +5927,47 @@
                             </a:graphic>
                           </wp:inline>
                         </w:drawing>
+                      </w:r>
+                      <w:r>
+                        <w:rPr>
+                          <w:color w:val="000000"/>
+                        </w:rPr>
                         <w:t xml:space="preserve">Figura </w:t>
                       </w:r>
                       <w:r>
-                        <w:rPr/>
+                        <w:rPr>
+                          <w:color w:val="000000"/>
+                        </w:rPr>
                         <w:fldChar w:fldCharType="begin"/>
                       </w:r>
                       <w:r>
-                        <w:rPr/>
+                        <w:rPr>
+                          <w:color w:val="000000"/>
+                        </w:rPr>
                         <w:instrText xml:space="preserve"> SEQ Figura \* ARABIC </w:instrText>
                       </w:r>
                       <w:r>
-                        <w:rPr/>
+                        <w:rPr>
+                          <w:color w:val="000000"/>
+                        </w:rPr>
                         <w:fldChar w:fldCharType="separate"/>
                       </w:r>
                       <w:r>
-                        <w:rPr/>
+                        <w:rPr>
+                          <w:color w:val="000000"/>
+                        </w:rPr>
                         <w:t>8</w:t>
                       </w:r>
                       <w:r>
-                        <w:rPr/>
+                        <w:rPr>
+                          <w:color w:val="000000"/>
+                        </w:rPr>
                         <w:fldChar w:fldCharType="end"/>
                       </w:r>
                       <w:r>
-                        <w:rPr/>
+                        <w:rPr>
+                          <w:color w:val="000000"/>
+                        </w:rPr>
                         <w:t>: Tela do Módulo de TCC</w:t>
                       </w:r>
                     </w:p>
@@ -5782,12 +5978,10 @@
             </w:pict>
           </mc:Fallback>
         </mc:AlternateContent>
-      </w:r>
-      <w:r>
         <mc:AlternateContent>
           <mc:Choice Requires="wps">
             <w:drawing>
-              <wp:anchor behindDoc="0" distT="0" distB="0" distL="0" distR="0" simplePos="0" locked="0" layoutInCell="0" allowOverlap="1" relativeHeight="23">
+              <wp:anchor behindDoc="0" distT="0" distB="0" distL="0" distR="0" simplePos="0" locked="0" layoutInCell="0" allowOverlap="1" relativeHeight="24">
                 <wp:simplePos x="0" y="0"/>
                 <wp:positionH relativeFrom="column">
                   <wp:posOffset>0</wp:posOffset>
@@ -5798,21 +5992,32 @@
                 <wp:extent cx="6120130" cy="4752340"/>
                 <wp:effectExtent l="0" t="0" r="0" b="0"/>
                 <wp:wrapSquare wrapText="largest"/>
-                <wp:docPr id="21" name="Quadro9"/>
+                <wp:docPr id="11" name="Quadro9"/>
                 <a:graphic xmlns:a="http://schemas.openxmlformats.org/drawingml/2006/main">
                   <a:graphicData uri="http://schemas.microsoft.com/office/word/2010/wordprocessingShape">
                     <wps:wsp>
-                      <wps:cNvSpPr txBox="1"/>
+                      <wps:cNvSpPr/>
                       <wps:spPr>
                         <a:xfrm>
                           <a:off x="0" y="0"/>
-                          <a:ext cx="6120130" cy="4752340"/>
+                          <a:ext cx="6120000" cy="4752360"/>
                         </a:xfrm>
-                        <a:prstGeom prst="rect"/>
+                        <a:prstGeom prst="rect">
+                          <a:avLst/>
+                        </a:prstGeom>
                         <a:solidFill>
-                          <a:srgbClr val="FFFFFF"/>
+                          <a:srgbClr val="ffffff"/>
                         </a:solidFill>
+                        <a:ln w="0">
+                          <a:noFill/>
+                        </a:ln>
                       </wps:spPr>
+                      <wps:style>
+                        <a:lnRef idx="0"/>
+                        <a:fillRef idx="0"/>
+                        <a:effectRef idx="0"/>
+                        <a:fontRef idx="minor"/>
+                      </wps:style>
                       <wps:txbx>
                         <w:txbxContent>
                           <w:p>
@@ -5822,12 +6027,14 @@
                               <w:rPr/>
                             </w:pPr>
                             <w:r>
-                              <w:rPr/>
+                              <w:rPr>
+                                <w:color w:val="000000"/>
+                              </w:rPr>
                               <w:drawing>
                                 <wp:inline distT="0" distB="0" distL="0" distR="0">
                                   <wp:extent cx="6120130" cy="4424680"/>
                                   <wp:effectExtent l="0" t="0" r="0" b="0"/>
-                                  <wp:docPr id="22" name="Figura9" descr="" title=""/>
+                                  <wp:docPr id="13" name="Figura9" descr="" title=""/>
                                   <wp:cNvGraphicFramePr>
                                     <a:graphicFrameLocks xmlns:a="http://schemas.openxmlformats.org/drawingml/2006/main" noChangeAspect="1"/>
                                   </wp:cNvGraphicFramePr>
@@ -5835,13 +6042,13 @@
                                     <a:graphicData uri="http://schemas.openxmlformats.org/drawingml/2006/picture">
                                       <pic:pic xmlns:pic="http://schemas.openxmlformats.org/drawingml/2006/picture">
                                         <pic:nvPicPr>
-                                          <pic:cNvPr id="22" name="Figura9" descr="" title=""/>
+                                          <pic:cNvPr id="13" name="Figura9" descr="" title=""/>
                                           <pic:cNvPicPr>
                                             <a:picLocks noChangeAspect="1" noChangeArrowheads="1"/>
                                           </pic:cNvPicPr>
                                         </pic:nvPicPr>
                                         <pic:blipFill>
-                                          <a:blip r:embed="rId20"/>
+                                          <a:blip r:embed="rId23"/>
                                           <a:stretch>
                                             <a:fillRect/>
                                           </a:stretch>
@@ -5861,36 +6068,53 @@
                                   </a:graphic>
                                 </wp:inline>
                               </w:drawing>
+                            </w:r>
+                            <w:r>
+                              <w:rPr>
+                                <w:color w:val="000000"/>
+                              </w:rPr>
                               <w:t xml:space="preserve">Figura </w:t>
                             </w:r>
                             <w:r>
-                              <w:rPr/>
+                              <w:rPr>
+                                <w:color w:val="000000"/>
+                              </w:rPr>
                               <w:fldChar w:fldCharType="begin"/>
                             </w:r>
                             <w:r>
-                              <w:rPr/>
+                              <w:rPr>
+                                <w:color w:val="000000"/>
+                              </w:rPr>
                               <w:instrText xml:space="preserve"> SEQ Figura \* ARABIC </w:instrText>
                             </w:r>
                             <w:r>
-                              <w:rPr/>
+                              <w:rPr>
+                                <w:color w:val="000000"/>
+                              </w:rPr>
                               <w:fldChar w:fldCharType="separate"/>
                             </w:r>
                             <w:r>
-                              <w:rPr/>
+                              <w:rPr>
+                                <w:color w:val="000000"/>
+                              </w:rPr>
                               <w:t>9</w:t>
                             </w:r>
                             <w:r>
-                              <w:rPr/>
+                              <w:rPr>
+                                <w:color w:val="000000"/>
+                              </w:rPr>
                               <w:fldChar w:fldCharType="end"/>
                             </w:r>
                             <w:r>
-                              <w:rPr/>
+                              <w:rPr>
+                                <w:color w:val="000000"/>
+                              </w:rPr>
                               <w:t>: Tela do Módulo de Administração</w:t>
                             </w:r>
                           </w:p>
                         </w:txbxContent>
                       </wps:txbx>
-                      <wps:bodyPr anchor="t" lIns="0" tIns="0" rIns="0" bIns="0">
+                      <wps:bodyPr lIns="0" rIns="0" tIns="0" bIns="0" anchor="t">
                         <a:noAutofit/>
                       </wps:bodyPr>
                     </wps:wsp>
@@ -5901,8 +6125,10 @@
           </mc:Choice>
           <mc:Fallback>
             <w:pict>
-              <v:rect style="position:absolute;rotation:-0;width:481.9pt;height:374.2pt;mso-wrap-distance-left:0pt;mso-wrap-distance-right:0pt;mso-wrap-distance-top:0pt;mso-wrap-distance-bottom:0pt;margin-top:391.5pt;mso-position-vertical-relative:text;margin-left:0pt;mso-position-horizontal-relative:text">
-                <v:textbox inset="0in,0in,0in,0in">
+              <v:rect id="shape_0" ID="Quadro9" path="m0,0l-2147483645,0l-2147483645,-2147483646l0,-2147483646xe" fillcolor="white" stroked="f" o:allowincell="f" style="position:absolute;margin-left:0pt;margin-top:391.5pt;width:481.85pt;height:374.15pt;mso-wrap-style:square;v-text-anchor:top">
+                <v:fill o:detectmouseclick="t" type="solid" color2="black"/>
+                <v:stroke color="#3465a4" joinstyle="round" endcap="flat"/>
+                <v:textbox>
                   <w:txbxContent>
                     <w:p>
                       <w:pPr>
@@ -5911,12 +6137,14 @@
                         <w:rPr/>
                       </w:pPr>
                       <w:r>
-                        <w:rPr/>
+                        <w:rPr>
+                          <w:color w:val="000000"/>
+                        </w:rPr>
                         <w:drawing>
                           <wp:inline distT="0" distB="0" distL="0" distR="0">
                             <wp:extent cx="6120130" cy="4424680"/>
                             <wp:effectExtent l="0" t="0" r="0" b="0"/>
-                            <wp:docPr id="23" name="Figura9" descr="" title=""/>
+                            <wp:docPr id="14" name="Figura9" descr="" title=""/>
                             <wp:cNvGraphicFramePr>
                               <a:graphicFrameLocks xmlns:a="http://schemas.openxmlformats.org/drawingml/2006/main" noChangeAspect="1"/>
                             </wp:cNvGraphicFramePr>
@@ -5924,13 +6152,13 @@
                               <a:graphicData uri="http://schemas.openxmlformats.org/drawingml/2006/picture">
                                 <pic:pic xmlns:pic="http://schemas.openxmlformats.org/drawingml/2006/picture">
                                   <pic:nvPicPr>
-                                    <pic:cNvPr id="23" name="Figura9" descr="" title=""/>
+                                    <pic:cNvPr id="14" name="Figura9" descr="" title=""/>
                                     <pic:cNvPicPr>
                                       <a:picLocks noChangeAspect="1" noChangeArrowheads="1"/>
                                     </pic:cNvPicPr>
                                   </pic:nvPicPr>
                                   <pic:blipFill>
-                                    <a:blip r:embed="rId21"/>
+                                    <a:blip r:embed="rId24"/>
                                     <a:stretch>
                                       <a:fillRect/>
                                     </a:stretch>
@@ -5950,30 +6178,47 @@
                             </a:graphic>
                           </wp:inline>
                         </w:drawing>
+                      </w:r>
+                      <w:r>
+                        <w:rPr>
+                          <w:color w:val="000000"/>
+                        </w:rPr>
                         <w:t xml:space="preserve">Figura </w:t>
                       </w:r>
                       <w:r>
-                        <w:rPr/>
+                        <w:rPr>
+                          <w:color w:val="000000"/>
+                        </w:rPr>
                         <w:fldChar w:fldCharType="begin"/>
                       </w:r>
                       <w:r>
-                        <w:rPr/>
+                        <w:rPr>
+                          <w:color w:val="000000"/>
+                        </w:rPr>
                         <w:instrText xml:space="preserve"> SEQ Figura \* ARABIC </w:instrText>
                       </w:r>
                       <w:r>
-                        <w:rPr/>
+                        <w:rPr>
+                          <w:color w:val="000000"/>
+                        </w:rPr>
                         <w:fldChar w:fldCharType="separate"/>
                       </w:r>
                       <w:r>
-                        <w:rPr/>
+                        <w:rPr>
+                          <w:color w:val="000000"/>
+                        </w:rPr>
                         <w:t>9</w:t>
                       </w:r>
                       <w:r>
-                        <w:rPr/>
+                        <w:rPr>
+                          <w:color w:val="000000"/>
+                        </w:rPr>
                         <w:fldChar w:fldCharType="end"/>
                       </w:r>
                       <w:r>
-                        <w:rPr/>
+                        <w:rPr>
+                          <w:color w:val="000000"/>
+                        </w:rPr>
                         <w:t>: Tela do Módulo de Administração</w:t>
                       </w:r>
                     </w:p>
@@ -6000,13 +6245,7 @@
         <w:rPr>
           <w:rFonts w:ascii="Arial" w:hAnsi="Arial"/>
         </w:rPr>
-        <w:t>10</w:t>
-      </w:r>
-      <w:r>
-        <w:rPr>
-          <w:rFonts w:ascii="Arial" w:hAnsi="Arial"/>
-        </w:rPr>
-        <w:t>. Conclusão</w:t>
+        <w:t>10. Conclusão</w:t>
       </w:r>
     </w:p>
     <w:p>
@@ -6030,13 +6269,87 @@
     <w:sectPr>
       <w:type w:val="continuous"/>
       <w:pgSz w:w="11906" w:h="16838"/>
-      <w:pgMar w:left="1134" w:right="1134" w:gutter="0" w:header="0" w:top="1134" w:footer="0" w:bottom="1134"/>
+      <w:pgMar w:left="1134" w:right="1134" w:gutter="0" w:header="0" w:top="1134" w:footer="1134" w:bottom="1693"/>
       <w:formProt w:val="false"/>
       <w:textDirection w:val="lrTb"/>
       <w:docGrid w:type="default" w:linePitch="100" w:charSpace="0"/>
     </w:sectPr>
   </w:body>
 </w:document>
+</file>
+
+<file path=word/footer1.xml><?xml version="1.0" encoding="utf-8"?>
+<w:ftr xmlns:o="urn:schemas-microsoft-com:office:office" xmlns:r="http://schemas.openxmlformats.org/officeDocument/2006/relationships" xmlns:v="urn:schemas-microsoft-com:vml" xmlns:w="http://schemas.openxmlformats.org/wordprocessingml/2006/main" xmlns:w10="urn:schemas-microsoft-com:office:word" xmlns:wp="http://schemas.openxmlformats.org/drawingml/2006/wordprocessingDrawing" xmlns:pic="http://schemas.openxmlformats.org/drawingml/2006/picture" xmlns:wps="http://schemas.microsoft.com/office/word/2010/wordprocessingShape" xmlns:wpg="http://schemas.microsoft.com/office/word/2010/wordprocessingGroup" xmlns:mc="http://schemas.openxmlformats.org/markup-compatibility/2006" xmlns:wp14="http://schemas.microsoft.com/office/word/2010/wordprocessingDrawing" xmlns:w14="http://schemas.microsoft.com/office/word/2010/wordml" xmlns:w15="http://schemas.microsoft.com/office/word/2012/wordml" mc:Ignorable="w14 wp14 w15">
+  <w:p>
+    <w:pPr>
+      <w:pStyle w:val="Footer"/>
+      <w:jc w:val="end"/>
+      <w:rPr/>
+    </w:pPr>
+    <w:bookmarkStart w:id="1" w:name="PageNumWizard_FOOTER_Estilo_de_página_Pa"/>
+    <w:r>
+      <w:rPr/>
+      <w:fldChar w:fldCharType="begin"/>
+    </w:r>
+    <w:r>
+      <w:rPr/>
+      <w:instrText xml:space="preserve"> PAGE </w:instrText>
+    </w:r>
+    <w:r>
+      <w:rPr/>
+      <w:fldChar w:fldCharType="separate"/>
+    </w:r>
+    <w:r>
+      <w:rPr/>
+      <w:t>11</w:t>
+    </w:r>
+    <w:r>
+      <w:rPr/>
+      <w:fldChar w:fldCharType="end"/>
+    </w:r>
+    <w:bookmarkEnd w:id="1"/>
+  </w:p>
+</w:ftr>
+</file>
+
+<file path=word/footer2.xml><?xml version="1.0" encoding="utf-8"?>
+<w:ftr xmlns:o="urn:schemas-microsoft-com:office:office" xmlns:r="http://schemas.openxmlformats.org/officeDocument/2006/relationships" xmlns:v="urn:schemas-microsoft-com:vml" xmlns:w="http://schemas.openxmlformats.org/wordprocessingml/2006/main" xmlns:w10="urn:schemas-microsoft-com:office:word" xmlns:wp="http://schemas.openxmlformats.org/drawingml/2006/wordprocessingDrawing" xmlns:pic="http://schemas.openxmlformats.org/drawingml/2006/picture" xmlns:wps="http://schemas.microsoft.com/office/word/2010/wordprocessingShape" xmlns:wpg="http://schemas.microsoft.com/office/word/2010/wordprocessingGroup" xmlns:mc="http://schemas.openxmlformats.org/markup-compatibility/2006" xmlns:wp14="http://schemas.microsoft.com/office/word/2010/wordprocessingDrawing" xmlns:w14="http://schemas.microsoft.com/office/word/2010/wordml" xmlns:w15="http://schemas.microsoft.com/office/word/2012/wordml" mc:Ignorable="w14 wp14 w15">
+  <w:p>
+    <w:pPr>
+      <w:pStyle w:val="Footer"/>
+      <w:jc w:val="end"/>
+      <w:rPr/>
+    </w:pPr>
+    <w:bookmarkStart w:id="3" w:name="PageNumWizard_FOOTER_Estilo_de_página_Pa"/>
+    <w:r>
+      <w:rPr/>
+      <w:fldChar w:fldCharType="begin"/>
+    </w:r>
+    <w:r>
+      <w:rPr/>
+      <w:instrText xml:space="preserve"> PAGE </w:instrText>
+    </w:r>
+    <w:r>
+      <w:rPr/>
+      <w:fldChar w:fldCharType="separate"/>
+    </w:r>
+    <w:r>
+      <w:rPr/>
+      <w:t>11</w:t>
+    </w:r>
+    <w:r>
+      <w:rPr/>
+      <w:fldChar w:fldCharType="end"/>
+    </w:r>
+    <w:bookmarkEnd w:id="3"/>
+  </w:p>
+</w:ftr>
+</file>
+
+<file path=word/footer3.xml><?xml version="1.0" encoding="utf-8"?>
+<w:ftr xmlns:o="urn:schemas-microsoft-com:office:office" xmlns:r="http://schemas.openxmlformats.org/officeDocument/2006/relationships" xmlns:v="urn:schemas-microsoft-com:vml" xmlns:w="http://schemas.openxmlformats.org/wordprocessingml/2006/main" xmlns:w10="urn:schemas-microsoft-com:office:word" xmlns:wp="http://schemas.openxmlformats.org/drawingml/2006/wordprocessingDrawing" xmlns:pic="http://schemas.openxmlformats.org/drawingml/2006/picture" xmlns:wps="http://schemas.microsoft.com/office/word/2010/wordprocessingShape" xmlns:wpg="http://schemas.microsoft.com/office/word/2010/wordprocessingGroup" xmlns:mc="http://schemas.openxmlformats.org/markup-compatibility/2006" xmlns:wp14="http://schemas.microsoft.com/office/word/2010/wordprocessingDrawing" xmlns:w14="http://schemas.microsoft.com/office/word/2010/wordml" xmlns:w15="http://schemas.microsoft.com/office/word/2012/wordml" mc:Ignorable="w14 wp14 w15">
+  <w:p/>
+</w:ftr>
 </file>
 
 <file path=word/numbering.xml><?xml version="1.0" encoding="utf-8"?>
@@ -8431,6 +8744,28 @@
     <w:pPr/>
     <w:rPr/>
   </w:style>
+  <w:style w:type="paragraph" w:styleId="Cabealhoerodap">
+    <w:name w:val="Cabeçalho e rodapé"/>
+    <w:basedOn w:val="Normal"/>
+    <w:qFormat/>
+    <w:pPr>
+      <w:suppressLineNumbers/>
+      <w:tabs>
+        <w:tab w:val="clear" w:pos="709"/>
+        <w:tab w:val="center" w:pos="4819" w:leader="none"/>
+        <w:tab w:val="right" w:pos="9638" w:leader="none"/>
+      </w:tabs>
+    </w:pPr>
+    <w:rPr/>
+  </w:style>
+  <w:style w:type="paragraph" w:styleId="Footer">
+    <w:name w:val="footer"/>
+    <w:basedOn w:val="Cabealhoerodap"/>
+    <w:pPr>
+      <w:suppressLineNumbers/>
+    </w:pPr>
+    <w:rPr/>
+  </w:style>
 </w:styles>
 </file>
 

</xml_diff>